<commit_message>
Adding pdf file and fixing docx padding
</commit_message>
<xml_diff>
--- a/CVE-2019-1663.docx
+++ b/CVE-2019-1663.docx
@@ -392,7 +392,31 @@
         <w:jc w:val="both"/>
       </w:pPr>
       <w:r>
-        <w:t>En me documentant sur le nom des fonctions comme ‘strlen’, ‘strcmp’ et ‘nvram_match’, j’ai réussi à simplifier d’avantage ces conditions</w:t>
+        <w:t>En me documentant sur le nom des fonctions comme ‘</w:t>
+      </w:r>
+      <w:proofErr w:type="spellStart"/>
+      <w:r>
+        <w:t>strlen</w:t>
+      </w:r>
+      <w:proofErr w:type="spellEnd"/>
+      <w:r>
+        <w:t>’, ‘</w:t>
+      </w:r>
+      <w:proofErr w:type="spellStart"/>
+      <w:r>
+        <w:t>strcmp</w:t>
+      </w:r>
+      <w:proofErr w:type="spellEnd"/>
+      <w:r>
+        <w:t>’ et ‘</w:t>
+      </w:r>
+      <w:proofErr w:type="spellStart"/>
+      <w:r>
+        <w:t>nvram_match</w:t>
+      </w:r>
+      <w:proofErr w:type="spellEnd"/>
+      <w:r>
+        <w:t>’, j’ai réussi à simplifier d’avantage ces conditions</w:t>
       </w:r>
       <w:r>
         <w:t xml:space="preserve"> en comprenant le type retourné ainsi que les différents use-cases.</w:t>
@@ -403,7 +427,15 @@
         <w:jc w:val="both"/>
       </w:pPr>
       <w:r>
-        <w:t xml:space="preserve">J’ai créé des constantes pour remplacer ces vilains ‘magic-numbers’ qui trainaient un peu partout dans le code : </w:t>
+        <w:t>J’ai créé des constantes pour remplacer ces vilains ‘</w:t>
+      </w:r>
+      <w:proofErr w:type="spellStart"/>
+      <w:r>
+        <w:t>magic-numbers</w:t>
+      </w:r>
+      <w:proofErr w:type="spellEnd"/>
+      <w:r>
+        <w:t xml:space="preserve">’ qui trainaient un peu partout dans le code : </w:t>
       </w:r>
     </w:p>
     <w:p>
@@ -634,7 +666,10 @@
         <w:pStyle w:val="Titre1"/>
       </w:pPr>
       <w:r>
-        <w:t>Récolte d’information : exploitation</w:t>
+        <w:t xml:space="preserve">Récolte d’information : </w:t>
+      </w:r>
+      <w:r>
+        <w:t>trigger de la vulnérabilité</w:t>
       </w:r>
     </w:p>
     <w:p/>
@@ -704,11 +739,16 @@
         <w:t xml:space="preserve"> par</w:t>
       </w:r>
       <w:r>
-        <w:t xml:space="preserve"> mettre un b</w:t>
+        <w:t xml:space="preserve"> mettre un </w:t>
+      </w:r>
+      <w:proofErr w:type="spellStart"/>
+      <w:r>
+        <w:t>b</w:t>
       </w:r>
       <w:r>
         <w:t>reakpoint</w:t>
       </w:r>
+      <w:proofErr w:type="spellEnd"/>
       <w:r>
         <w:t xml:space="preserve"> à l’adresse de la fonction 0x0002BF64</w:t>
       </w:r>
@@ -728,9 +768,9 @@
           <w:noProof/>
         </w:rPr>
         <w:drawing>
-          <wp:inline distT="0" distB="0" distL="0" distR="0" wp14:anchorId="716BC44B" wp14:editId="3B9D96FB">
-            <wp:extent cx="4561205" cy="1572895"/>
-            <wp:effectExtent l="0" t="0" r="0" b="8255"/>
+          <wp:inline distT="0" distB="0" distL="0" distR="0" wp14:anchorId="716BC44B" wp14:editId="3AB8827D">
+            <wp:extent cx="3521528" cy="1214370"/>
+            <wp:effectExtent l="0" t="0" r="3175" b="5080"/>
             <wp:docPr id="1497576783" name="Image 1" descr="Une image contenant texte, Police, capture d’écran, Graphique&#10;&#10;Description générée automatiquement"/>
             <wp:cNvGraphicFramePr>
               <a:graphicFrameLocks xmlns:a="http://schemas.openxmlformats.org/drawingml/2006/main" noChangeAspect="1"/>
@@ -760,7 +800,7 @@
                   <pic:spPr bwMode="auto">
                     <a:xfrm>
                       <a:off x="0" y="0"/>
-                      <a:ext cx="4561205" cy="1572895"/>
+                      <a:ext cx="3539401" cy="1220533"/>
                     </a:xfrm>
                     <a:prstGeom prst="rect">
                       <a:avLst/>
@@ -783,14 +823,17 @@
       </w:r>
     </w:p>
     <w:p>
+      <w:pPr>
+        <w:jc w:val="center"/>
+      </w:pPr>
       <w:r>
         <w:rPr>
           <w:noProof/>
         </w:rPr>
         <w:drawing>
-          <wp:inline distT="0" distB="0" distL="0" distR="0" wp14:anchorId="45ECD1C6" wp14:editId="3A8C03D8">
-            <wp:extent cx="5760720" cy="2931160"/>
-            <wp:effectExtent l="0" t="0" r="0" b="2540"/>
+          <wp:inline distT="0" distB="0" distL="0" distR="0" wp14:anchorId="45ECD1C6" wp14:editId="622984B2">
+            <wp:extent cx="5327133" cy="2710543"/>
+            <wp:effectExtent l="0" t="0" r="6985" b="0"/>
             <wp:docPr id="590108821" name="Image 1" descr="Une image contenant texte, capture d’écran, affichage, logiciel&#10;&#10;Description générée automatiquement"/>
             <wp:cNvGraphicFramePr>
               <a:graphicFrameLocks xmlns:a="http://schemas.openxmlformats.org/drawingml/2006/main" noChangeAspect="1"/>
@@ -820,7 +863,7 @@
                   <pic:spPr bwMode="auto">
                     <a:xfrm>
                       <a:off x="0" y="0"/>
-                      <a:ext cx="5760720" cy="2931160"/>
+                      <a:ext cx="5332674" cy="2713362"/>
                     </a:xfrm>
                     <a:prstGeom prst="rect">
                       <a:avLst/>
@@ -839,7 +882,15 @@
     </w:p>
     <w:p>
       <w:r>
-        <w:t>Sur cette image, on peut voir la payload qui a été envoyé via la requête POST.</w:t>
+        <w:t xml:space="preserve">Sur cette image, on peut voir la </w:t>
+      </w:r>
+      <w:proofErr w:type="spellStart"/>
+      <w:r>
+        <w:t>payload</w:t>
+      </w:r>
+      <w:proofErr w:type="spellEnd"/>
+      <w:r>
+        <w:t xml:space="preserve"> qui a été envoyé via la requête POST.</w:t>
       </w:r>
     </w:p>
     <w:p>
@@ -848,14 +899,17 @@
       </w:r>
     </w:p>
     <w:p>
+      <w:pPr>
+        <w:jc w:val="center"/>
+      </w:pPr>
       <w:r>
         <w:rPr>
           <w:noProof/>
         </w:rPr>
         <w:drawing>
-          <wp:inline distT="0" distB="0" distL="0" distR="0" wp14:anchorId="24A22B6D" wp14:editId="7235AC63">
-            <wp:extent cx="5760720" cy="2563495"/>
-            <wp:effectExtent l="0" t="0" r="0" b="8255"/>
+          <wp:inline distT="0" distB="0" distL="0" distR="0" wp14:anchorId="24A22B6D" wp14:editId="5CE1F141">
+            <wp:extent cx="5455144" cy="2427514"/>
+            <wp:effectExtent l="0" t="0" r="0" b="0"/>
             <wp:docPr id="1734170024" name="Image 2" descr="Une image contenant texte, capture d’écran, logiciel, affichage&#10;&#10;Description générée automatiquement"/>
             <wp:cNvGraphicFramePr>
               <a:graphicFrameLocks xmlns:a="http://schemas.openxmlformats.org/drawingml/2006/main" noChangeAspect="1"/>
@@ -885,7 +939,7 @@
                   <pic:spPr bwMode="auto">
                     <a:xfrm>
                       <a:off x="0" y="0"/>
-                      <a:ext cx="5760720" cy="2563495"/>
+                      <a:ext cx="5473861" cy="2435843"/>
                     </a:xfrm>
                     <a:prstGeom prst="rect">
                       <a:avLst/>
@@ -904,7 +958,6 @@
     </w:p>
     <w:p>
       <w:r>
-        <w:lastRenderedPageBreak/>
         <w:t>On remarque que le programme essaye d’exécuter l’instruction qui se trouve à l’adresse 0x41414140. Nous avons donc bien trigger la vulnérabilité.</w:t>
       </w:r>
     </w:p>

</xml_diff>

<commit_message>
Add call-stack diagram to docx/pdf
</commit_message>
<xml_diff>
--- a/CVE-2019-1663.docx
+++ b/CVE-2019-1663.docx
@@ -160,7 +160,7 @@
         </w:rPr>
         <w:lastRenderedPageBreak/>
         <w:drawing>
-          <wp:inline distT="0" distB="0" distL="0" distR="0" wp14:anchorId="190BD167" wp14:editId="1C14C79D">
+          <wp:inline distT="0" distB="0" distL="0" distR="0" wp14:anchorId="190BD167" wp14:editId="42695D02">
             <wp:extent cx="5760720" cy="2098675"/>
             <wp:effectExtent l="0" t="0" r="0" b="0"/>
             <wp:docPr id="1157797225" name="Image 2" descr="Une image contenant texte, capture d’écran, logiciel, Icône d’ordinateur&#10;&#10;Description générée automatiquement"/>
@@ -392,31 +392,7 @@
         <w:jc w:val="both"/>
       </w:pPr>
       <w:r>
-        <w:t>En me documentant sur le nom des fonctions comme ‘</w:t>
-      </w:r>
-      <w:proofErr w:type="spellStart"/>
-      <w:r>
-        <w:t>strlen</w:t>
-      </w:r>
-      <w:proofErr w:type="spellEnd"/>
-      <w:r>
-        <w:t>’, ‘</w:t>
-      </w:r>
-      <w:proofErr w:type="spellStart"/>
-      <w:r>
-        <w:t>strcmp</w:t>
-      </w:r>
-      <w:proofErr w:type="spellEnd"/>
-      <w:r>
-        <w:t>’ et ‘</w:t>
-      </w:r>
-      <w:proofErr w:type="spellStart"/>
-      <w:r>
-        <w:t>nvram_match</w:t>
-      </w:r>
-      <w:proofErr w:type="spellEnd"/>
-      <w:r>
-        <w:t>’, j’ai réussi à simplifier d’avantage ces conditions</w:t>
+        <w:t>En me documentant sur le nom des fonctions comme ‘strlen’, ‘strcmp’ et ‘nvram_match’, j’ai réussi à simplifier d’avantage ces conditions</w:t>
       </w:r>
       <w:r>
         <w:t xml:space="preserve"> en comprenant le type retourné ainsi que les différents use-cases.</w:t>
@@ -427,15 +403,7 @@
         <w:jc w:val="both"/>
       </w:pPr>
       <w:r>
-        <w:t>J’ai créé des constantes pour remplacer ces vilains ‘</w:t>
-      </w:r>
-      <w:proofErr w:type="spellStart"/>
-      <w:r>
-        <w:t>magic-numbers</w:t>
-      </w:r>
-      <w:proofErr w:type="spellEnd"/>
-      <w:r>
-        <w:t xml:space="preserve">’ qui trainaient un peu partout dans le code : </w:t>
+        <w:t xml:space="preserve">J’ai créé des constantes pour remplacer ces vilains ‘magic-numbers’ qui trainaient un peu partout dans le code : </w:t>
       </w:r>
     </w:p>
     <w:p>
@@ -618,6 +586,9 @@
         <w:jc w:val="center"/>
       </w:pPr>
       <w:r>
+        <w:rPr>
+          <w:noProof/>
+        </w:rPr>
         <w:lastRenderedPageBreak/>
         <w:drawing>
           <wp:inline distT="0" distB="0" distL="0" distR="0" wp14:anchorId="12EC333A" wp14:editId="31F84250">
@@ -657,9 +628,56 @@
       </w:r>
     </w:p>
     <w:p>
+      <w:r>
+        <w:t>Ci-dessous un graphique représentant la call-stack menant à l’exécution de cette fonction :</w:t>
+      </w:r>
+    </w:p>
+    <w:p>
       <w:pPr>
         <w:jc w:val="center"/>
       </w:pPr>
+      <w:r>
+        <w:drawing>
+          <wp:inline distT="0" distB="0" distL="0" distR="0" wp14:anchorId="6D934E43" wp14:editId="472E55D4">
+            <wp:extent cx="3486637" cy="3372321"/>
+            <wp:effectExtent l="0" t="0" r="0" b="0"/>
+            <wp:docPr id="985353508" name="Image 1" descr="Une image contenant texte, capture d’écran, Police, conception&#10;&#10;Description générée automatiquement"/>
+            <wp:cNvGraphicFramePr>
+              <a:graphicFrameLocks xmlns:a="http://schemas.openxmlformats.org/drawingml/2006/main" noChangeAspect="1"/>
+            </wp:cNvGraphicFramePr>
+            <a:graphic xmlns:a="http://schemas.openxmlformats.org/drawingml/2006/main">
+              <a:graphicData uri="http://schemas.openxmlformats.org/drawingml/2006/picture">
+                <pic:pic xmlns:pic="http://schemas.openxmlformats.org/drawingml/2006/picture">
+                  <pic:nvPicPr>
+                    <pic:cNvPr id="985353508" name="Image 1" descr="Une image contenant texte, capture d’écran, Police, conception&#10;&#10;Description générée automatiquement"/>
+                    <pic:cNvPicPr/>
+                  </pic:nvPicPr>
+                  <pic:blipFill>
+                    <a:blip r:embed="rId12"/>
+                    <a:stretch>
+                      <a:fillRect/>
+                    </a:stretch>
+                  </pic:blipFill>
+                  <pic:spPr>
+                    <a:xfrm>
+                      <a:off x="0" y="0"/>
+                      <a:ext cx="3486637" cy="3372321"/>
+                    </a:xfrm>
+                    <a:prstGeom prst="rect">
+                      <a:avLst/>
+                    </a:prstGeom>
+                  </pic:spPr>
+                </pic:pic>
+              </a:graphicData>
+            </a:graphic>
+          </wp:inline>
+        </w:drawing>
+      </w:r>
+    </w:p>
+    <w:p>
+      <w:r>
+        <w:t>Je n’ai pas eu l’occasion de rentrer plus dans les détails étant donné que le nombre d’appel est exponentiel au fur et à mesure que je remontais la call-stack.</w:t>
+      </w:r>
     </w:p>
     <w:p>
       <w:pPr>
@@ -680,6 +698,10 @@
     </w:p>
     <w:p>
       <w:r>
+        <w:rPr>
+          <w:noProof/>
+        </w:rPr>
+        <w:lastRenderedPageBreak/>
         <w:drawing>
           <wp:inline distT="0" distB="0" distL="0" distR="0" wp14:anchorId="21418679" wp14:editId="2CCBE1F3">
             <wp:extent cx="5760720" cy="4174490"/>
@@ -696,7 +718,7 @@
                     <pic:cNvPicPr/>
                   </pic:nvPicPr>
                   <pic:blipFill>
-                    <a:blip r:embed="rId12"/>
+                    <a:blip r:embed="rId13"/>
                     <a:stretch>
                       <a:fillRect/>
                     </a:stretch>
@@ -732,23 +754,17 @@
         <w:jc w:val="both"/>
       </w:pPr>
       <w:r>
-        <w:lastRenderedPageBreak/>
         <w:t>Je profite du fait que nous avons vu comment émuler le switch pour démontrer que le trigger fonctionne comme attendu. Je commence par démarrer gdb et</w:t>
       </w:r>
       <w:r>
         <w:t xml:space="preserve"> par</w:t>
       </w:r>
       <w:r>
-        <w:t xml:space="preserve"> mettre un </w:t>
-      </w:r>
-      <w:proofErr w:type="spellStart"/>
-      <w:r>
-        <w:t>b</w:t>
+        <w:t xml:space="preserve"> mettre un b</w:t>
       </w:r>
       <w:r>
         <w:t>reakpoint</w:t>
       </w:r>
-      <w:proofErr w:type="spellEnd"/>
       <w:r>
         <w:t xml:space="preserve"> à l’adresse de la fonction 0x0002BF64</w:t>
       </w:r>
@@ -785,7 +801,7 @@
                     </pic:cNvPicPr>
                   </pic:nvPicPr>
                   <pic:blipFill>
-                    <a:blip r:embed="rId13">
+                    <a:blip r:embed="rId14">
                       <a:extLst>
                         <a:ext uri="{28A0092B-C50C-407E-A947-70E740481C1C}">
                           <a14:useLocalDpi xmlns:a14="http://schemas.microsoft.com/office/drawing/2010/main" val="0"/>
@@ -830,6 +846,7 @@
         <w:rPr>
           <w:noProof/>
         </w:rPr>
+        <w:lastRenderedPageBreak/>
         <w:drawing>
           <wp:inline distT="0" distB="0" distL="0" distR="0" wp14:anchorId="45ECD1C6" wp14:editId="622984B2">
             <wp:extent cx="5327133" cy="2710543"/>
@@ -848,7 +865,7 @@
                     </pic:cNvPicPr>
                   </pic:nvPicPr>
                   <pic:blipFill>
-                    <a:blip r:embed="rId14">
+                    <a:blip r:embed="rId15">
                       <a:extLst>
                         <a:ext uri="{28A0092B-C50C-407E-A947-70E740481C1C}">
                           <a14:useLocalDpi xmlns:a14="http://schemas.microsoft.com/office/drawing/2010/main" val="0"/>
@@ -882,15 +899,7 @@
     </w:p>
     <w:p>
       <w:r>
-        <w:t xml:space="preserve">Sur cette image, on peut voir la </w:t>
-      </w:r>
-      <w:proofErr w:type="spellStart"/>
-      <w:r>
-        <w:t>payload</w:t>
-      </w:r>
-      <w:proofErr w:type="spellEnd"/>
-      <w:r>
-        <w:t xml:space="preserve"> qui a été envoyé via la requête POST.</w:t>
+        <w:t>Sur cette image, on peut voir la payload qui a été envoyé via la requête POST.</w:t>
       </w:r>
     </w:p>
     <w:p>
@@ -924,7 +933,7 @@
                     </pic:cNvPicPr>
                   </pic:nvPicPr>
                   <pic:blipFill>
-                    <a:blip r:embed="rId15">
+                    <a:blip r:embed="rId16">
                       <a:extLst>
                         <a:ext uri="{28A0092B-C50C-407E-A947-70E740481C1C}">
                           <a14:useLocalDpi xmlns:a14="http://schemas.microsoft.com/office/drawing/2010/main" val="0"/>

</xml_diff>